<commit_message>
fixed files and added Factory Method and Prototype
</commit_message>
<xml_diff>
--- a/Design_Pattern_Anlatım.docx
+++ b/Design_Pattern_Anlatım.docx
@@ -415,6 +415,7 @@
       <w:r>
         <w:rPr>
           <w:rFonts w:ascii="Times New Roman" w:hAnsi="Times New Roman" w:cs="Times New Roman"/>
+          <w:noProof/>
           <w:sz w:val="24"/>
           <w:szCs w:val="24"/>
         </w:rPr>
@@ -565,6 +566,7 @@
       <w:r>
         <w:rPr>
           <w:rFonts w:ascii="Times New Roman" w:hAnsi="Times New Roman" w:cs="Times New Roman"/>
+          <w:noProof/>
           <w:sz w:val="24"/>
           <w:szCs w:val="24"/>
         </w:rPr>
@@ -614,6 +616,456 @@
           <w:szCs w:val="24"/>
         </w:rPr>
       </w:pPr>
+    </w:p>
+    <w:p>
+      <w:pPr>
+        <w:spacing w:line="360" w:lineRule="auto"/>
+        <w:rPr>
+          <w:rFonts w:ascii="Times New Roman" w:hAnsi="Times New Roman" w:cs="Times New Roman"/>
+          <w:sz w:val="24"/>
+          <w:szCs w:val="24"/>
+        </w:rPr>
+      </w:pPr>
+      <w:proofErr w:type="spellStart"/>
+      <w:r>
+        <w:rPr>
+          <w:rFonts w:ascii="Times New Roman" w:hAnsi="Times New Roman" w:cs="Times New Roman"/>
+          <w:b/>
+          <w:bCs/>
+          <w:sz w:val="24"/>
+          <w:szCs w:val="24"/>
+        </w:rPr>
+        <w:lastRenderedPageBreak/>
+        <w:t>Abstract</w:t>
+      </w:r>
+      <w:proofErr w:type="spellEnd"/>
+      <w:r>
+        <w:rPr>
+          <w:rFonts w:ascii="Times New Roman" w:hAnsi="Times New Roman" w:cs="Times New Roman"/>
+          <w:b/>
+          <w:bCs/>
+          <w:sz w:val="24"/>
+          <w:szCs w:val="24"/>
+        </w:rPr>
+        <w:t xml:space="preserve"> </w:t>
+      </w:r>
+      <w:proofErr w:type="spellStart"/>
+      <w:r>
+        <w:rPr>
+          <w:rFonts w:ascii="Times New Roman" w:hAnsi="Times New Roman" w:cs="Times New Roman"/>
+          <w:b/>
+          <w:bCs/>
+          <w:sz w:val="24"/>
+          <w:szCs w:val="24"/>
+        </w:rPr>
+        <w:t>Factory</w:t>
+      </w:r>
+      <w:proofErr w:type="spellEnd"/>
+      <w:r>
+        <w:rPr>
+          <w:rFonts w:ascii="Times New Roman" w:hAnsi="Times New Roman" w:cs="Times New Roman"/>
+          <w:b/>
+          <w:bCs/>
+          <w:sz w:val="24"/>
+          <w:szCs w:val="24"/>
+        </w:rPr>
+        <w:t xml:space="preserve">: </w:t>
+      </w:r>
+      <w:r>
+        <w:rPr>
+          <w:rFonts w:ascii="Times New Roman" w:hAnsi="Times New Roman" w:cs="Times New Roman"/>
+          <w:sz w:val="24"/>
+          <w:szCs w:val="24"/>
+        </w:rPr>
+        <w:t xml:space="preserve">Bu </w:t>
+      </w:r>
+      <w:proofErr w:type="spellStart"/>
+      <w:r>
+        <w:rPr>
+          <w:rFonts w:ascii="Times New Roman" w:hAnsi="Times New Roman" w:cs="Times New Roman"/>
+          <w:sz w:val="24"/>
+          <w:szCs w:val="24"/>
+        </w:rPr>
+        <w:t>pattern</w:t>
+      </w:r>
+      <w:proofErr w:type="spellEnd"/>
+      <w:r>
+        <w:rPr>
+          <w:rFonts w:ascii="Times New Roman" w:hAnsi="Times New Roman" w:cs="Times New Roman"/>
+          <w:sz w:val="24"/>
+          <w:szCs w:val="24"/>
+        </w:rPr>
+        <w:t xml:space="preserve"> birbiriyle ilişkili veya bağımlı nesneleri somut sınıflarını belirtmeden oluşturmak içi kullanılır. </w:t>
+      </w:r>
+      <w:proofErr w:type="spellStart"/>
+      <w:r>
+        <w:rPr>
+          <w:rFonts w:ascii="Times New Roman" w:hAnsi="Times New Roman" w:cs="Times New Roman"/>
+          <w:sz w:val="24"/>
+          <w:szCs w:val="24"/>
+        </w:rPr>
+        <w:t>Factory</w:t>
+      </w:r>
+      <w:proofErr w:type="spellEnd"/>
+      <w:r>
+        <w:rPr>
+          <w:rFonts w:ascii="Times New Roman" w:hAnsi="Times New Roman" w:cs="Times New Roman"/>
+          <w:sz w:val="24"/>
+          <w:szCs w:val="24"/>
+        </w:rPr>
+        <w:t xml:space="preserve"> </w:t>
+      </w:r>
+      <w:proofErr w:type="spellStart"/>
+      <w:r>
+        <w:rPr>
+          <w:rFonts w:ascii="Times New Roman" w:hAnsi="Times New Roman" w:cs="Times New Roman"/>
+          <w:sz w:val="24"/>
+          <w:szCs w:val="24"/>
+        </w:rPr>
+        <w:t>methoda</w:t>
+      </w:r>
+      <w:proofErr w:type="spellEnd"/>
+      <w:r>
+        <w:rPr>
+          <w:rFonts w:ascii="Times New Roman" w:hAnsi="Times New Roman" w:cs="Times New Roman"/>
+          <w:sz w:val="24"/>
+          <w:szCs w:val="24"/>
+        </w:rPr>
+        <w:t xml:space="preserve"> benziyor ancak farkı birden çok ürün ailesiyle bağlanabilmesi. </w:t>
+      </w:r>
+    </w:p>
+    <w:p>
+      <w:pPr>
+        <w:spacing w:line="360" w:lineRule="auto"/>
+        <w:rPr>
+          <w:rFonts w:ascii="Times New Roman" w:hAnsi="Times New Roman" w:cs="Times New Roman"/>
+          <w:sz w:val="24"/>
+          <w:szCs w:val="24"/>
+        </w:rPr>
+      </w:pPr>
+      <w:r>
+        <w:rPr>
+          <w:rFonts w:ascii="Times New Roman" w:hAnsi="Times New Roman" w:cs="Times New Roman"/>
+          <w:sz w:val="24"/>
+          <w:szCs w:val="24"/>
+        </w:rPr>
+        <w:drawing>
+          <wp:inline distT="0" distB="0" distL="0" distR="0" wp14:anchorId="3B2A5E39" wp14:editId="6E7262C8">
+            <wp:extent cx="2949934" cy="1650558"/>
+            <wp:effectExtent l="0" t="0" r="3175" b="6985"/>
+            <wp:docPr id="34954188" name="Resim 1" descr="metin, taslak, yazı tipi, ekran görüntüsü içeren bir resim&#10;&#10;Açıklama otomatik olarak oluşturuldu"/>
+            <wp:cNvGraphicFramePr>
+              <a:graphicFrameLocks xmlns:a="http://schemas.openxmlformats.org/drawingml/2006/main" noChangeAspect="1"/>
+            </wp:cNvGraphicFramePr>
+            <a:graphic xmlns:a="http://schemas.openxmlformats.org/drawingml/2006/main">
+              <a:graphicData uri="http://schemas.openxmlformats.org/drawingml/2006/picture">
+                <pic:pic xmlns:pic="http://schemas.openxmlformats.org/drawingml/2006/picture">
+                  <pic:nvPicPr>
+                    <pic:cNvPr id="34954188" name="Resim 1" descr="metin, taslak, yazı tipi, ekran görüntüsü içeren bir resim&#10;&#10;Açıklama otomatik olarak oluşturuldu"/>
+                    <pic:cNvPicPr/>
+                  </pic:nvPicPr>
+                  <pic:blipFill>
+                    <a:blip r:embed="rId6"/>
+                    <a:stretch>
+                      <a:fillRect/>
+                    </a:stretch>
+                  </pic:blipFill>
+                  <pic:spPr>
+                    <a:xfrm>
+                      <a:off x="0" y="0"/>
+                      <a:ext cx="2958486" cy="1655343"/>
+                    </a:xfrm>
+                    <a:prstGeom prst="rect">
+                      <a:avLst/>
+                    </a:prstGeom>
+                  </pic:spPr>
+                </pic:pic>
+              </a:graphicData>
+            </a:graphic>
+          </wp:inline>
+        </w:drawing>
+      </w:r>
+    </w:p>
+    <w:p>
+      <w:pPr>
+        <w:spacing w:line="360" w:lineRule="auto"/>
+        <w:rPr>
+          <w:rFonts w:ascii="Times New Roman" w:hAnsi="Times New Roman" w:cs="Times New Roman"/>
+          <w:sz w:val="24"/>
+          <w:szCs w:val="24"/>
+        </w:rPr>
+      </w:pPr>
+    </w:p>
+    <w:p>
+      <w:pPr>
+        <w:spacing w:line="360" w:lineRule="auto"/>
+        <w:rPr>
+          <w:rFonts w:ascii="Times New Roman" w:hAnsi="Times New Roman" w:cs="Times New Roman"/>
+          <w:sz w:val="24"/>
+          <w:szCs w:val="24"/>
+        </w:rPr>
+      </w:pPr>
+      <w:r>
+        <w:rPr>
+          <w:rFonts w:ascii="Times New Roman" w:hAnsi="Times New Roman" w:cs="Times New Roman"/>
+          <w:b/>
+          <w:bCs/>
+          <w:sz w:val="24"/>
+          <w:szCs w:val="24"/>
+        </w:rPr>
+        <w:t xml:space="preserve">Builder: </w:t>
+      </w:r>
+      <w:r>
+        <w:rPr>
+          <w:rFonts w:ascii="Times New Roman" w:hAnsi="Times New Roman" w:cs="Times New Roman"/>
+          <w:sz w:val="24"/>
+          <w:szCs w:val="24"/>
+        </w:rPr>
+        <w:t xml:space="preserve">Bu </w:t>
+      </w:r>
+      <w:proofErr w:type="spellStart"/>
+      <w:r>
+        <w:rPr>
+          <w:rFonts w:ascii="Times New Roman" w:hAnsi="Times New Roman" w:cs="Times New Roman"/>
+          <w:sz w:val="24"/>
+          <w:szCs w:val="24"/>
+        </w:rPr>
+        <w:t>pattern</w:t>
+      </w:r>
+      <w:proofErr w:type="spellEnd"/>
+      <w:r>
+        <w:rPr>
+          <w:rFonts w:ascii="Times New Roman" w:hAnsi="Times New Roman" w:cs="Times New Roman"/>
+          <w:sz w:val="24"/>
+          <w:szCs w:val="24"/>
+        </w:rPr>
+        <w:t xml:space="preserve"> karmaşık olan nesneleri adım adım oluşturmamızı sağlıyor. Nesne oluşturulurken her bir parçası birer adımda belirlenir ve en sonunda final bir nesne oluşur.</w:t>
+      </w:r>
+    </w:p>
+    <w:p>
+      <w:pPr>
+        <w:spacing w:line="360" w:lineRule="auto"/>
+        <w:rPr>
+          <w:rFonts w:ascii="Times New Roman" w:hAnsi="Times New Roman" w:cs="Times New Roman"/>
+          <w:sz w:val="24"/>
+          <w:szCs w:val="24"/>
+        </w:rPr>
+      </w:pPr>
+      <w:r>
+        <w:rPr>
+          <w:rFonts w:ascii="Times New Roman" w:hAnsi="Times New Roman" w:cs="Times New Roman"/>
+          <w:sz w:val="24"/>
+          <w:szCs w:val="24"/>
+        </w:rPr>
+        <w:drawing>
+          <wp:inline distT="0" distB="0" distL="0" distR="0" wp14:anchorId="065922E8" wp14:editId="4F42BB0E">
+            <wp:extent cx="2337684" cy="1466005"/>
+            <wp:effectExtent l="0" t="0" r="5715" b="1270"/>
+            <wp:docPr id="161096637" name="Resim 1" descr="metin, taslak, ekran görüntüsü, dikdörtgen içeren bir resim&#10;&#10;Açıklama otomatik olarak oluşturuldu"/>
+            <wp:cNvGraphicFramePr>
+              <a:graphicFrameLocks xmlns:a="http://schemas.openxmlformats.org/drawingml/2006/main" noChangeAspect="1"/>
+            </wp:cNvGraphicFramePr>
+            <a:graphic xmlns:a="http://schemas.openxmlformats.org/drawingml/2006/main">
+              <a:graphicData uri="http://schemas.openxmlformats.org/drawingml/2006/picture">
+                <pic:pic xmlns:pic="http://schemas.openxmlformats.org/drawingml/2006/picture">
+                  <pic:nvPicPr>
+                    <pic:cNvPr id="161096637" name="Resim 1" descr="metin, taslak, ekran görüntüsü, dikdörtgen içeren bir resim&#10;&#10;Açıklama otomatik olarak oluşturuldu"/>
+                    <pic:cNvPicPr/>
+                  </pic:nvPicPr>
+                  <pic:blipFill>
+                    <a:blip r:embed="rId7"/>
+                    <a:stretch>
+                      <a:fillRect/>
+                    </a:stretch>
+                  </pic:blipFill>
+                  <pic:spPr>
+                    <a:xfrm>
+                      <a:off x="0" y="0"/>
+                      <a:ext cx="2345276" cy="1470766"/>
+                    </a:xfrm>
+                    <a:prstGeom prst="rect">
+                      <a:avLst/>
+                    </a:prstGeom>
+                  </pic:spPr>
+                </pic:pic>
+              </a:graphicData>
+            </a:graphic>
+          </wp:inline>
+        </w:drawing>
+      </w:r>
+    </w:p>
+    <w:p>
+      <w:pPr>
+        <w:spacing w:line="360" w:lineRule="auto"/>
+        <w:rPr>
+          <w:rFonts w:ascii="Times New Roman" w:hAnsi="Times New Roman" w:cs="Times New Roman"/>
+          <w:sz w:val="24"/>
+          <w:szCs w:val="24"/>
+        </w:rPr>
+      </w:pPr>
+      <w:proofErr w:type="spellStart"/>
+      <w:r>
+        <w:rPr>
+          <w:rFonts w:ascii="Times New Roman" w:hAnsi="Times New Roman" w:cs="Times New Roman"/>
+          <w:b/>
+          <w:bCs/>
+          <w:sz w:val="24"/>
+          <w:szCs w:val="24"/>
+        </w:rPr>
+        <w:t>Prototype</w:t>
+      </w:r>
+      <w:proofErr w:type="spellEnd"/>
+      <w:r>
+        <w:rPr>
+          <w:rFonts w:ascii="Times New Roman" w:hAnsi="Times New Roman" w:cs="Times New Roman"/>
+          <w:b/>
+          <w:bCs/>
+          <w:sz w:val="24"/>
+          <w:szCs w:val="24"/>
+        </w:rPr>
+        <w:t xml:space="preserve">: </w:t>
+      </w:r>
+      <w:r>
+        <w:rPr>
+          <w:rFonts w:ascii="Times New Roman" w:hAnsi="Times New Roman" w:cs="Times New Roman"/>
+          <w:sz w:val="24"/>
+          <w:szCs w:val="24"/>
+        </w:rPr>
+        <w:t xml:space="preserve">Bu </w:t>
+      </w:r>
+      <w:proofErr w:type="spellStart"/>
+      <w:r>
+        <w:rPr>
+          <w:rFonts w:ascii="Times New Roman" w:hAnsi="Times New Roman" w:cs="Times New Roman"/>
+          <w:sz w:val="24"/>
+          <w:szCs w:val="24"/>
+        </w:rPr>
+        <w:t>pattern</w:t>
+      </w:r>
+      <w:proofErr w:type="spellEnd"/>
+      <w:r>
+        <w:rPr>
+          <w:rFonts w:ascii="Times New Roman" w:hAnsi="Times New Roman" w:cs="Times New Roman"/>
+          <w:sz w:val="24"/>
+          <w:szCs w:val="24"/>
+        </w:rPr>
+        <w:t xml:space="preserve"> nesneleri kopyalamamıza yarar. Bu </w:t>
+      </w:r>
+      <w:proofErr w:type="spellStart"/>
+      <w:r>
+        <w:rPr>
+          <w:rFonts w:ascii="Times New Roman" w:hAnsi="Times New Roman" w:cs="Times New Roman"/>
+          <w:sz w:val="24"/>
+          <w:szCs w:val="24"/>
+        </w:rPr>
+        <w:t>pattern</w:t>
+      </w:r>
+      <w:proofErr w:type="spellEnd"/>
+      <w:r>
+        <w:rPr>
+          <w:rFonts w:ascii="Times New Roman" w:hAnsi="Times New Roman" w:cs="Times New Roman"/>
+          <w:sz w:val="24"/>
+          <w:szCs w:val="24"/>
+        </w:rPr>
+        <w:t xml:space="preserve"> sayesinde büyük ve karmaşık nesneleri tekrar tekrar oluşturmak yerine klonunu oluşturabiliyoruz.</w:t>
+      </w:r>
+    </w:p>
+    <w:p>
+      <w:pPr>
+        <w:spacing w:line="360" w:lineRule="auto"/>
+        <w:rPr>
+          <w:rFonts w:ascii="Times New Roman" w:hAnsi="Times New Roman" w:cs="Times New Roman"/>
+          <w:sz w:val="24"/>
+          <w:szCs w:val="24"/>
+        </w:rPr>
+      </w:pPr>
+      <w:r>
+        <w:rPr>
+          <w:rFonts w:ascii="Times New Roman" w:hAnsi="Times New Roman" w:cs="Times New Roman"/>
+          <w:sz w:val="24"/>
+          <w:szCs w:val="24"/>
+        </w:rPr>
+        <w:drawing>
+          <wp:inline distT="0" distB="0" distL="0" distR="0" wp14:anchorId="75F24C3A" wp14:editId="2FCE81E6">
+            <wp:extent cx="2937374" cy="2353587"/>
+            <wp:effectExtent l="0" t="0" r="0" b="8890"/>
+            <wp:docPr id="314069716" name="Resim 1"/>
+            <wp:cNvGraphicFramePr>
+              <a:graphicFrameLocks xmlns:a="http://schemas.openxmlformats.org/drawingml/2006/main" noChangeAspect="1"/>
+            </wp:cNvGraphicFramePr>
+            <a:graphic xmlns:a="http://schemas.openxmlformats.org/drawingml/2006/main">
+              <a:graphicData uri="http://schemas.openxmlformats.org/drawingml/2006/picture">
+                <pic:pic xmlns:pic="http://schemas.openxmlformats.org/drawingml/2006/picture">
+                  <pic:nvPicPr>
+                    <pic:cNvPr id="314069716" name=""/>
+                    <pic:cNvPicPr/>
+                  </pic:nvPicPr>
+                  <pic:blipFill>
+                    <a:blip r:embed="rId8"/>
+                    <a:stretch>
+                      <a:fillRect/>
+                    </a:stretch>
+                  </pic:blipFill>
+                  <pic:spPr>
+                    <a:xfrm>
+                      <a:off x="0" y="0"/>
+                      <a:ext cx="2947649" cy="2361820"/>
+                    </a:xfrm>
+                    <a:prstGeom prst="rect">
+                      <a:avLst/>
+                    </a:prstGeom>
+                  </pic:spPr>
+                </pic:pic>
+              </a:graphicData>
+            </a:graphic>
+          </wp:inline>
+        </w:drawing>
+      </w:r>
+    </w:p>
+    <w:p>
+      <w:pPr>
+        <w:spacing w:line="360" w:lineRule="auto"/>
+        <w:rPr>
+          <w:rFonts w:ascii="Times New Roman" w:hAnsi="Times New Roman" w:cs="Times New Roman"/>
+          <w:sz w:val="24"/>
+          <w:szCs w:val="24"/>
+        </w:rPr>
+      </w:pPr>
+    </w:p>
+    <w:p>
+      <w:pPr>
+        <w:spacing w:line="360" w:lineRule="auto"/>
+        <w:rPr>
+          <w:rFonts w:ascii="Times New Roman" w:hAnsi="Times New Roman" w:cs="Times New Roman"/>
+          <w:b/>
+          <w:bCs/>
+          <w:sz w:val="32"/>
+          <w:szCs w:val="32"/>
+        </w:rPr>
+      </w:pPr>
+      <w:proofErr w:type="spellStart"/>
+      <w:r>
+        <w:rPr>
+          <w:rFonts w:ascii="Times New Roman" w:hAnsi="Times New Roman" w:cs="Times New Roman"/>
+          <w:b/>
+          <w:bCs/>
+          <w:sz w:val="32"/>
+          <w:szCs w:val="32"/>
+        </w:rPr>
+        <w:lastRenderedPageBreak/>
+        <w:t>Structural</w:t>
+      </w:r>
+      <w:proofErr w:type="spellEnd"/>
+      <w:r>
+        <w:rPr>
+          <w:rFonts w:ascii="Times New Roman" w:hAnsi="Times New Roman" w:cs="Times New Roman"/>
+          <w:b/>
+          <w:bCs/>
+          <w:sz w:val="32"/>
+          <w:szCs w:val="32"/>
+        </w:rPr>
+        <w:t xml:space="preserve"> Patterns</w:t>
+      </w:r>
     </w:p>
     <w:p>
       <w:pPr>
@@ -1043,6 +1495,7 @@
   <w:style w:type="paragraph" w:default="1" w:styleId="Normal">
     <w:name w:val="Normal"/>
     <w:qFormat/>
+    <w:rsid w:val="002F6F6B"/>
   </w:style>
   <w:style w:type="paragraph" w:styleId="Balk1">
     <w:name w:val="heading 1"/>

</xml_diff>

<commit_message>
added Fly Weight patterns
</commit_message>
<xml_diff>
--- a/Design_Pattern_Anlatım.docx
+++ b/Design_Pattern_Anlatım.docx
@@ -1461,16 +1461,16 @@
           <w:sz w:val="24"/>
           <w:szCs w:val="24"/>
         </w:rPr>
-        <w:t>Bu patte</w:t>
-      </w:r>
-      <w:proofErr w:type="spellStart"/>
-      <w:r>
-        <w:rPr>
-          <w:rFonts w:ascii="Times New Roman" w:hAnsi="Times New Roman" w:cs="Times New Roman"/>
-          <w:sz w:val="24"/>
-          <w:szCs w:val="24"/>
-        </w:rPr>
-        <w:t>rn</w:t>
+        <w:t xml:space="preserve">Bu </w:t>
+      </w:r>
+      <w:proofErr w:type="spellStart"/>
+      <w:r>
+        <w:rPr>
+          <w:rFonts w:ascii="Times New Roman" w:hAnsi="Times New Roman" w:cs="Times New Roman"/>
+          <w:sz w:val="24"/>
+          <w:szCs w:val="24"/>
+        </w:rPr>
+        <w:t>pattern</w:t>
       </w:r>
       <w:proofErr w:type="spellEnd"/>
       <w:r>
@@ -1490,6 +1490,7 @@
       <w:r>
         <w:rPr>
           <w:rFonts w:ascii="Times New Roman" w:hAnsi="Times New Roman" w:cs="Times New Roman"/>
+          <w:noProof/>
           <w:sz w:val="24"/>
           <w:szCs w:val="24"/>
         </w:rPr>
@@ -1640,8 +1641,291 @@
       <w:pPr>
         <w:spacing w:line="360" w:lineRule="auto"/>
         <w:rPr>
+          <w:rFonts w:ascii="Times New Roman" w:hAnsi="Times New Roman" w:cs="Times New Roman"/>
+          <w:sz w:val="24"/>
+          <w:szCs w:val="24"/>
+        </w:rPr>
+      </w:pPr>
+      <w:proofErr w:type="spellStart"/>
+      <w:r>
+        <w:rPr>
+          <w:rFonts w:ascii="Times New Roman" w:hAnsi="Times New Roman" w:cs="Times New Roman"/>
+          <w:b/>
+          <w:bCs/>
+          <w:sz w:val="24"/>
+          <w:szCs w:val="24"/>
+        </w:rPr>
+        <w:t>F</w:t>
+      </w:r>
+      <w:r>
+        <w:rPr>
+          <w:rFonts w:ascii="Times New Roman" w:hAnsi="Times New Roman" w:cs="Times New Roman"/>
+          <w:b/>
+          <w:bCs/>
+          <w:sz w:val="24"/>
+          <w:szCs w:val="24"/>
+        </w:rPr>
+        <w:t>ly</w:t>
+      </w:r>
+      <w:proofErr w:type="spellEnd"/>
+      <w:r>
+        <w:rPr>
+          <w:rFonts w:ascii="Times New Roman" w:hAnsi="Times New Roman" w:cs="Times New Roman"/>
+          <w:b/>
+          <w:bCs/>
+          <w:sz w:val="24"/>
+          <w:szCs w:val="24"/>
+        </w:rPr>
+        <w:t xml:space="preserve"> </w:t>
+      </w:r>
+      <w:proofErr w:type="spellStart"/>
+      <w:r>
+        <w:rPr>
+          <w:rFonts w:ascii="Times New Roman" w:hAnsi="Times New Roman" w:cs="Times New Roman"/>
+          <w:b/>
+          <w:bCs/>
+          <w:sz w:val="24"/>
+          <w:szCs w:val="24"/>
+        </w:rPr>
+        <w:t>Weight</w:t>
+      </w:r>
+      <w:proofErr w:type="spellEnd"/>
+      <w:r>
+        <w:rPr>
+          <w:rFonts w:ascii="Times New Roman" w:hAnsi="Times New Roman" w:cs="Times New Roman"/>
+          <w:b/>
+          <w:bCs/>
+          <w:sz w:val="24"/>
+          <w:szCs w:val="24"/>
+        </w:rPr>
+        <w:t xml:space="preserve">: </w:t>
+      </w:r>
+      <w:r>
+        <w:rPr>
+          <w:rFonts w:ascii="Times New Roman" w:hAnsi="Times New Roman" w:cs="Times New Roman"/>
+          <w:sz w:val="24"/>
+          <w:szCs w:val="24"/>
+        </w:rPr>
+        <w:t xml:space="preserve">bu </w:t>
+      </w:r>
+      <w:proofErr w:type="spellStart"/>
+      <w:r>
+        <w:rPr>
+          <w:rFonts w:ascii="Times New Roman" w:hAnsi="Times New Roman" w:cs="Times New Roman"/>
+          <w:sz w:val="24"/>
+          <w:szCs w:val="24"/>
+        </w:rPr>
+        <w:t>pattern</w:t>
+      </w:r>
+      <w:proofErr w:type="spellEnd"/>
+      <w:r>
+        <w:rPr>
+          <w:rFonts w:ascii="Times New Roman" w:hAnsi="Times New Roman" w:cs="Times New Roman"/>
+          <w:sz w:val="24"/>
+          <w:szCs w:val="24"/>
+        </w:rPr>
+        <w:t xml:space="preserve"> verimlilik için kullanılır. Birden fazla nesne arasında ortak </w:t>
+      </w:r>
+      <w:proofErr w:type="spellStart"/>
+      <w:r>
+        <w:rPr>
+          <w:rFonts w:ascii="Times New Roman" w:hAnsi="Times New Roman" w:cs="Times New Roman"/>
+          <w:sz w:val="24"/>
+          <w:szCs w:val="24"/>
+        </w:rPr>
+        <w:t>bölüümleri</w:t>
+      </w:r>
+      <w:proofErr w:type="spellEnd"/>
+      <w:r>
+        <w:rPr>
+          <w:rFonts w:ascii="Times New Roman" w:hAnsi="Times New Roman" w:cs="Times New Roman"/>
+          <w:sz w:val="24"/>
+          <w:szCs w:val="24"/>
+        </w:rPr>
+        <w:t xml:space="preserve"> paylaşır. Mevcut belleğe daha çok nesne sığdırmamıza yarar. </w:t>
+      </w:r>
+    </w:p>
+    <w:p>
+      <w:pPr>
+        <w:spacing w:line="360" w:lineRule="auto"/>
+        <w:rPr>
+          <w:rFonts w:ascii="Times New Roman" w:hAnsi="Times New Roman" w:cs="Times New Roman"/>
+          <w:sz w:val="24"/>
+          <w:szCs w:val="24"/>
+        </w:rPr>
+      </w:pPr>
+      <w:r>
+        <w:rPr>
+          <w:rFonts w:ascii="Times New Roman" w:hAnsi="Times New Roman" w:cs="Times New Roman"/>
+          <w:sz w:val="24"/>
+          <w:szCs w:val="24"/>
+        </w:rPr>
+        <w:drawing>
+          <wp:inline distT="0" distB="0" distL="0" distR="0" wp14:anchorId="14BC2687" wp14:editId="48B2280E">
+            <wp:extent cx="3745065" cy="2594949"/>
+            <wp:effectExtent l="0" t="0" r="8255" b="0"/>
+            <wp:docPr id="171045843" name="Resim 1" descr="metin, ekran görüntüsü, diyagram, makbuz içeren bir resim&#10;&#10;Açıklama otomatik olarak oluşturuldu"/>
+            <wp:cNvGraphicFramePr>
+              <a:graphicFrameLocks xmlns:a="http://schemas.openxmlformats.org/drawingml/2006/main" noChangeAspect="1"/>
+            </wp:cNvGraphicFramePr>
+            <a:graphic xmlns:a="http://schemas.openxmlformats.org/drawingml/2006/main">
+              <a:graphicData uri="http://schemas.openxmlformats.org/drawingml/2006/picture">
+                <pic:pic xmlns:pic="http://schemas.openxmlformats.org/drawingml/2006/picture">
+                  <pic:nvPicPr>
+                    <pic:cNvPr id="171045843" name="Resim 1" descr="metin, ekran görüntüsü, diyagram, makbuz içeren bir resim&#10;&#10;Açıklama otomatik olarak oluşturuldu"/>
+                    <pic:cNvPicPr/>
+                  </pic:nvPicPr>
+                  <pic:blipFill>
+                    <a:blip r:embed="rId14"/>
+                    <a:stretch>
+                      <a:fillRect/>
+                    </a:stretch>
+                  </pic:blipFill>
+                  <pic:spPr>
+                    <a:xfrm>
+                      <a:off x="0" y="0"/>
+                      <a:ext cx="3748301" cy="2597191"/>
+                    </a:xfrm>
+                    <a:prstGeom prst="rect">
+                      <a:avLst/>
+                    </a:prstGeom>
+                  </pic:spPr>
+                </pic:pic>
+              </a:graphicData>
+            </a:graphic>
+          </wp:inline>
+        </w:drawing>
+      </w:r>
+    </w:p>
+    <w:p>
+      <w:pPr>
+        <w:spacing w:line="360" w:lineRule="auto"/>
+        <w:rPr>
           <w:noProof/>
         </w:rPr>
+      </w:pPr>
+    </w:p>
+    <w:p>
+      <w:pPr>
+        <w:spacing w:line="360" w:lineRule="auto"/>
+        <w:rPr>
+          <w:rFonts w:ascii="Times New Roman" w:hAnsi="Times New Roman" w:cs="Times New Roman"/>
+          <w:sz w:val="24"/>
+          <w:szCs w:val="24"/>
+        </w:rPr>
+      </w:pPr>
+      <w:r>
+        <w:rPr>
+          <w:rFonts w:ascii="Times New Roman" w:hAnsi="Times New Roman" w:cs="Times New Roman"/>
+          <w:b/>
+          <w:bCs/>
+          <w:sz w:val="24"/>
+          <w:szCs w:val="24"/>
+        </w:rPr>
+        <w:lastRenderedPageBreak/>
+        <w:t xml:space="preserve">Proxy: </w:t>
+      </w:r>
+      <w:r>
+        <w:rPr>
+          <w:rFonts w:ascii="Times New Roman" w:hAnsi="Times New Roman" w:cs="Times New Roman"/>
+          <w:sz w:val="24"/>
+          <w:szCs w:val="24"/>
+        </w:rPr>
+        <w:t xml:space="preserve">Bu </w:t>
+      </w:r>
+      <w:proofErr w:type="spellStart"/>
+      <w:r>
+        <w:rPr>
+          <w:rFonts w:ascii="Times New Roman" w:hAnsi="Times New Roman" w:cs="Times New Roman"/>
+          <w:sz w:val="24"/>
+          <w:szCs w:val="24"/>
+        </w:rPr>
+        <w:t>pattern</w:t>
+      </w:r>
+      <w:proofErr w:type="spellEnd"/>
+      <w:r>
+        <w:rPr>
+          <w:rFonts w:ascii="Times New Roman" w:hAnsi="Times New Roman" w:cs="Times New Roman"/>
+          <w:sz w:val="24"/>
+          <w:szCs w:val="24"/>
+        </w:rPr>
+        <w:t>, bir nesnenin yerine geçici olarak bir vekil nesne koyarak gerçek nesneye olan erişimi kontrol etmek için kullanılır.</w:t>
+      </w:r>
+    </w:p>
+    <w:p>
+      <w:pPr>
+        <w:spacing w:line="360" w:lineRule="auto"/>
+        <w:rPr>
+          <w:rFonts w:ascii="Times New Roman" w:hAnsi="Times New Roman" w:cs="Times New Roman"/>
+          <w:sz w:val="24"/>
+          <w:szCs w:val="24"/>
+        </w:rPr>
+      </w:pPr>
+      <w:r>
+        <w:rPr>
+          <w:rFonts w:ascii="Times New Roman" w:hAnsi="Times New Roman" w:cs="Times New Roman"/>
+          <w:sz w:val="24"/>
+          <w:szCs w:val="24"/>
+        </w:rPr>
+        <w:drawing>
+          <wp:inline distT="0" distB="0" distL="0" distR="0" wp14:anchorId="0EAB5A18" wp14:editId="013D38D4">
+            <wp:extent cx="1956021" cy="1667556"/>
+            <wp:effectExtent l="0" t="0" r="6350" b="8890"/>
+            <wp:docPr id="1650398866" name="Resim 1" descr="metin, makbuz, ekran görüntüsü, yazı tipi içeren bir resim&#10;&#10;Açıklama otomatik olarak oluşturuldu"/>
+            <wp:cNvGraphicFramePr>
+              <a:graphicFrameLocks xmlns:a="http://schemas.openxmlformats.org/drawingml/2006/main" noChangeAspect="1"/>
+            </wp:cNvGraphicFramePr>
+            <a:graphic xmlns:a="http://schemas.openxmlformats.org/drawingml/2006/main">
+              <a:graphicData uri="http://schemas.openxmlformats.org/drawingml/2006/picture">
+                <pic:pic xmlns:pic="http://schemas.openxmlformats.org/drawingml/2006/picture">
+                  <pic:nvPicPr>
+                    <pic:cNvPr id="1650398866" name="Resim 1" descr="metin, makbuz, ekran görüntüsü, yazı tipi içeren bir resim&#10;&#10;Açıklama otomatik olarak oluşturuldu"/>
+                    <pic:cNvPicPr/>
+                  </pic:nvPicPr>
+                  <pic:blipFill>
+                    <a:blip r:embed="rId15"/>
+                    <a:stretch>
+                      <a:fillRect/>
+                    </a:stretch>
+                  </pic:blipFill>
+                  <pic:spPr>
+                    <a:xfrm>
+                      <a:off x="0" y="0"/>
+                      <a:ext cx="1963094" cy="1673586"/>
+                    </a:xfrm>
+                    <a:prstGeom prst="rect">
+                      <a:avLst/>
+                    </a:prstGeom>
+                  </pic:spPr>
+                </pic:pic>
+              </a:graphicData>
+            </a:graphic>
+          </wp:inline>
+        </w:drawing>
+      </w:r>
+    </w:p>
+    <w:p>
+      <w:pPr>
+        <w:spacing w:line="360" w:lineRule="auto"/>
+        <w:rPr>
+          <w:rFonts w:ascii="Times New Roman" w:hAnsi="Times New Roman" w:cs="Times New Roman"/>
+          <w:sz w:val="24"/>
+          <w:szCs w:val="24"/>
+        </w:rPr>
+      </w:pPr>
+    </w:p>
+    <w:p>
+      <w:pPr>
+        <w:rPr>
+          <w:rFonts w:ascii="Times New Roman" w:hAnsi="Times New Roman" w:cs="Times New Roman"/>
+          <w:sz w:val="24"/>
+          <w:szCs w:val="24"/>
+        </w:rPr>
+      </w:pPr>
+    </w:p>
+    <w:p>
+      <w:pPr>
+        <w:jc w:val="center"/>
       </w:pPr>
     </w:p>
     <w:sectPr>

</xml_diff>

<commit_message>
added Chain Of Responsibility and Chain patterns
</commit_message>
<xml_diff>
--- a/Design_Pattern_Anlatım.docx
+++ b/Design_Pattern_Anlatım.docx
@@ -1655,17 +1655,7 @@
           <w:sz w:val="24"/>
           <w:szCs w:val="24"/>
         </w:rPr>
-        <w:t>F</w:t>
-      </w:r>
-      <w:r>
-        <w:rPr>
-          <w:rFonts w:ascii="Times New Roman" w:hAnsi="Times New Roman" w:cs="Times New Roman"/>
-          <w:b/>
-          <w:bCs/>
-          <w:sz w:val="24"/>
-          <w:szCs w:val="24"/>
-        </w:rPr>
-        <w:t>ly</w:t>
+        <w:t>Fly</w:t>
       </w:r>
       <w:proofErr w:type="spellEnd"/>
       <w:r>
@@ -1757,6 +1747,7 @@
       <w:r>
         <w:rPr>
           <w:rFonts w:ascii="Times New Roman" w:hAnsi="Times New Roman" w:cs="Times New Roman"/>
+          <w:noProof/>
           <w:sz w:val="24"/>
           <w:szCs w:val="24"/>
         </w:rPr>
@@ -1864,6 +1855,7 @@
       <w:r>
         <w:rPr>
           <w:rFonts w:ascii="Times New Roman" w:hAnsi="Times New Roman" w:cs="Times New Roman"/>
+          <w:noProof/>
           <w:sz w:val="24"/>
           <w:szCs w:val="24"/>
         </w:rPr>
@@ -1907,6 +1899,355 @@
     <w:p>
       <w:pPr>
         <w:spacing w:line="360" w:lineRule="auto"/>
+        <w:rPr>
+          <w:rFonts w:ascii="Times New Roman" w:hAnsi="Times New Roman" w:cs="Times New Roman"/>
+          <w:sz w:val="24"/>
+          <w:szCs w:val="24"/>
+        </w:rPr>
+      </w:pPr>
+    </w:p>
+    <w:p>
+      <w:pPr>
+        <w:rPr>
+          <w:rFonts w:ascii="Times New Roman" w:hAnsi="Times New Roman" w:cs="Times New Roman"/>
+          <w:b/>
+          <w:bCs/>
+          <w:sz w:val="32"/>
+          <w:szCs w:val="32"/>
+        </w:rPr>
+      </w:pPr>
+      <w:proofErr w:type="spellStart"/>
+      <w:r>
+        <w:rPr>
+          <w:rFonts w:ascii="Times New Roman" w:hAnsi="Times New Roman" w:cs="Times New Roman"/>
+          <w:b/>
+          <w:bCs/>
+          <w:sz w:val="32"/>
+          <w:szCs w:val="32"/>
+        </w:rPr>
+        <w:t>Behavioral</w:t>
+      </w:r>
+      <w:proofErr w:type="spellEnd"/>
+      <w:r>
+        <w:rPr>
+          <w:rFonts w:ascii="Times New Roman" w:hAnsi="Times New Roman" w:cs="Times New Roman"/>
+          <w:b/>
+          <w:bCs/>
+          <w:sz w:val="32"/>
+          <w:szCs w:val="32"/>
+        </w:rPr>
+        <w:t xml:space="preserve"> </w:t>
+      </w:r>
+      <w:proofErr w:type="spellStart"/>
+      <w:r>
+        <w:rPr>
+          <w:rFonts w:ascii="Times New Roman" w:hAnsi="Times New Roman" w:cs="Times New Roman"/>
+          <w:b/>
+          <w:bCs/>
+          <w:sz w:val="32"/>
+          <w:szCs w:val="32"/>
+        </w:rPr>
+        <w:t>Patterns</w:t>
+      </w:r>
+      <w:proofErr w:type="spellEnd"/>
+    </w:p>
+    <w:p>
+      <w:pPr>
+        <w:rPr>
+          <w:rFonts w:ascii="Times New Roman" w:hAnsi="Times New Roman" w:cs="Times New Roman"/>
+          <w:b/>
+          <w:bCs/>
+          <w:sz w:val="32"/>
+          <w:szCs w:val="32"/>
+        </w:rPr>
+      </w:pPr>
+    </w:p>
+    <w:p>
+      <w:pPr>
+        <w:rPr>
+          <w:rFonts w:ascii="Times New Roman" w:hAnsi="Times New Roman" w:cs="Times New Roman"/>
+          <w:sz w:val="24"/>
+          <w:szCs w:val="24"/>
+        </w:rPr>
+      </w:pPr>
+      <w:proofErr w:type="spellStart"/>
+      <w:r>
+        <w:rPr>
+          <w:rFonts w:ascii="Times New Roman" w:hAnsi="Times New Roman" w:cs="Times New Roman"/>
+          <w:b/>
+          <w:bCs/>
+          <w:sz w:val="24"/>
+          <w:szCs w:val="24"/>
+        </w:rPr>
+        <w:t>Chain</w:t>
+      </w:r>
+      <w:proofErr w:type="spellEnd"/>
+      <w:r>
+        <w:rPr>
+          <w:rFonts w:ascii="Times New Roman" w:hAnsi="Times New Roman" w:cs="Times New Roman"/>
+          <w:b/>
+          <w:bCs/>
+          <w:sz w:val="24"/>
+          <w:szCs w:val="24"/>
+        </w:rPr>
+        <w:t xml:space="preserve"> Of </w:t>
+      </w:r>
+      <w:proofErr w:type="spellStart"/>
+      <w:r>
+        <w:rPr>
+          <w:rFonts w:ascii="Times New Roman" w:hAnsi="Times New Roman" w:cs="Times New Roman"/>
+          <w:b/>
+          <w:bCs/>
+          <w:sz w:val="24"/>
+          <w:szCs w:val="24"/>
+        </w:rPr>
+        <w:t>Responsibility</w:t>
+      </w:r>
+      <w:proofErr w:type="spellEnd"/>
+      <w:r>
+        <w:rPr>
+          <w:rFonts w:ascii="Times New Roman" w:hAnsi="Times New Roman" w:cs="Times New Roman"/>
+          <w:b/>
+          <w:bCs/>
+          <w:sz w:val="24"/>
+          <w:szCs w:val="24"/>
+        </w:rPr>
+        <w:t>:</w:t>
+      </w:r>
+      <w:r>
+        <w:rPr>
+          <w:rFonts w:ascii="Times New Roman" w:hAnsi="Times New Roman" w:cs="Times New Roman"/>
+          <w:sz w:val="24"/>
+          <w:szCs w:val="24"/>
+        </w:rPr>
+        <w:t xml:space="preserve"> Bu </w:t>
+      </w:r>
+      <w:proofErr w:type="spellStart"/>
+      <w:r>
+        <w:rPr>
+          <w:rFonts w:ascii="Times New Roman" w:hAnsi="Times New Roman" w:cs="Times New Roman"/>
+          <w:sz w:val="24"/>
+          <w:szCs w:val="24"/>
+        </w:rPr>
+        <w:t>pattern</w:t>
+      </w:r>
+      <w:proofErr w:type="spellEnd"/>
+      <w:r>
+        <w:rPr>
+          <w:rFonts w:ascii="Times New Roman" w:hAnsi="Times New Roman" w:cs="Times New Roman"/>
+          <w:sz w:val="24"/>
+          <w:szCs w:val="24"/>
+        </w:rPr>
+        <w:t xml:space="preserve"> istekleri bir işleyici zincir boyunca iletmemizi sağlar. Her işleyici bir isteği ya işler ya da bir sonraki işleyiciye aktarır.</w:t>
+      </w:r>
+    </w:p>
+    <w:p>
+      <w:pPr>
+        <w:rPr>
+          <w:rFonts w:ascii="Times New Roman" w:hAnsi="Times New Roman" w:cs="Times New Roman"/>
+          <w:sz w:val="24"/>
+          <w:szCs w:val="24"/>
+        </w:rPr>
+      </w:pPr>
+      <w:r>
+        <w:rPr>
+          <w:rFonts w:ascii="Times New Roman" w:hAnsi="Times New Roman" w:cs="Times New Roman"/>
+          <w:noProof/>
+          <w:sz w:val="24"/>
+          <w:szCs w:val="24"/>
+        </w:rPr>
+        <w:drawing>
+          <wp:inline distT="0" distB="0" distL="0" distR="0" wp14:anchorId="789A1093" wp14:editId="12E9B2B8">
+            <wp:extent cx="2552369" cy="2225904"/>
+            <wp:effectExtent l="0" t="0" r="635" b="3175"/>
+            <wp:docPr id="129165449" name="Resim 1"/>
+            <wp:cNvGraphicFramePr>
+              <a:graphicFrameLocks xmlns:a="http://schemas.openxmlformats.org/drawingml/2006/main" noChangeAspect="1"/>
+            </wp:cNvGraphicFramePr>
+            <a:graphic xmlns:a="http://schemas.openxmlformats.org/drawingml/2006/main">
+              <a:graphicData uri="http://schemas.openxmlformats.org/drawingml/2006/picture">
+                <pic:pic xmlns:pic="http://schemas.openxmlformats.org/drawingml/2006/picture">
+                  <pic:nvPicPr>
+                    <pic:cNvPr id="129165449" name=""/>
+                    <pic:cNvPicPr/>
+                  </pic:nvPicPr>
+                  <pic:blipFill>
+                    <a:blip r:embed="rId16"/>
+                    <a:stretch>
+                      <a:fillRect/>
+                    </a:stretch>
+                  </pic:blipFill>
+                  <pic:spPr>
+                    <a:xfrm>
+                      <a:off x="0" y="0"/>
+                      <a:ext cx="2555818" cy="2228912"/>
+                    </a:xfrm>
+                    <a:prstGeom prst="rect">
+                      <a:avLst/>
+                    </a:prstGeom>
+                  </pic:spPr>
+                </pic:pic>
+              </a:graphicData>
+            </a:graphic>
+          </wp:inline>
+        </w:drawing>
+      </w:r>
+    </w:p>
+    <w:p>
+      <w:pPr>
+        <w:rPr>
+          <w:rFonts w:ascii="Times New Roman" w:hAnsi="Times New Roman" w:cs="Times New Roman"/>
+          <w:sz w:val="24"/>
+          <w:szCs w:val="24"/>
+        </w:rPr>
+      </w:pPr>
+      <w:proofErr w:type="spellStart"/>
+      <w:r>
+        <w:rPr>
+          <w:rFonts w:ascii="Times New Roman" w:hAnsi="Times New Roman" w:cs="Times New Roman"/>
+          <w:b/>
+          <w:bCs/>
+          <w:sz w:val="24"/>
+          <w:szCs w:val="24"/>
+        </w:rPr>
+        <w:t>Command</w:t>
+      </w:r>
+      <w:proofErr w:type="spellEnd"/>
+      <w:r>
+        <w:rPr>
+          <w:rFonts w:ascii="Times New Roman" w:hAnsi="Times New Roman" w:cs="Times New Roman"/>
+          <w:b/>
+          <w:bCs/>
+          <w:sz w:val="24"/>
+          <w:szCs w:val="24"/>
+        </w:rPr>
+        <w:t xml:space="preserve">: </w:t>
+      </w:r>
+      <w:r>
+        <w:rPr>
+          <w:rFonts w:ascii="Times New Roman" w:hAnsi="Times New Roman" w:cs="Times New Roman"/>
+          <w:sz w:val="24"/>
+          <w:szCs w:val="24"/>
+        </w:rPr>
+        <w:t xml:space="preserve">Bu </w:t>
+      </w:r>
+      <w:proofErr w:type="spellStart"/>
+      <w:r>
+        <w:rPr>
+          <w:rFonts w:ascii="Times New Roman" w:hAnsi="Times New Roman" w:cs="Times New Roman"/>
+          <w:sz w:val="24"/>
+          <w:szCs w:val="24"/>
+        </w:rPr>
+        <w:t>pattern</w:t>
+      </w:r>
+      <w:proofErr w:type="spellEnd"/>
+      <w:r>
+        <w:rPr>
+          <w:rFonts w:ascii="Times New Roman" w:hAnsi="Times New Roman" w:cs="Times New Roman"/>
+          <w:sz w:val="24"/>
+          <w:szCs w:val="24"/>
+        </w:rPr>
+        <w:t xml:space="preserve"> bir isteği, istek hakkında tüm bilgileri istekten bağımsız bir nesneye dönüştürmemize yarar. Bu </w:t>
+      </w:r>
+      <w:proofErr w:type="spellStart"/>
+      <w:r>
+        <w:rPr>
+          <w:rFonts w:ascii="Times New Roman" w:hAnsi="Times New Roman" w:cs="Times New Roman"/>
+          <w:sz w:val="24"/>
+          <w:szCs w:val="24"/>
+        </w:rPr>
+        <w:t>pattern</w:t>
+      </w:r>
+      <w:proofErr w:type="spellEnd"/>
+      <w:r>
+        <w:rPr>
+          <w:rFonts w:ascii="Times New Roman" w:hAnsi="Times New Roman" w:cs="Times New Roman"/>
+          <w:sz w:val="24"/>
+          <w:szCs w:val="24"/>
+        </w:rPr>
+        <w:t xml:space="preserve"> geri alma ve yineleme işlemleri için idealdir.</w:t>
+      </w:r>
+    </w:p>
+    <w:p>
+      <w:pPr>
+        <w:rPr>
+          <w:rFonts w:ascii="Times New Roman" w:hAnsi="Times New Roman" w:cs="Times New Roman"/>
+          <w:sz w:val="24"/>
+          <w:szCs w:val="24"/>
+        </w:rPr>
+      </w:pPr>
+      <w:r>
+        <w:rPr>
+          <w:rFonts w:ascii="Times New Roman" w:hAnsi="Times New Roman" w:cs="Times New Roman"/>
+          <w:sz w:val="24"/>
+          <w:szCs w:val="24"/>
+        </w:rPr>
+        <w:drawing>
+          <wp:inline distT="0" distB="0" distL="0" distR="0" wp14:anchorId="27E7ACC4" wp14:editId="2D14FD78">
+            <wp:extent cx="2035534" cy="1889167"/>
+            <wp:effectExtent l="0" t="0" r="3175" b="0"/>
+            <wp:docPr id="110856191" name="Resim 1" descr="metin, diyagram, plan, paralel içeren bir resim&#10;&#10;Açıklama otomatik olarak oluşturuldu"/>
+            <wp:cNvGraphicFramePr>
+              <a:graphicFrameLocks xmlns:a="http://schemas.openxmlformats.org/drawingml/2006/main" noChangeAspect="1"/>
+            </wp:cNvGraphicFramePr>
+            <a:graphic xmlns:a="http://schemas.openxmlformats.org/drawingml/2006/main">
+              <a:graphicData uri="http://schemas.openxmlformats.org/drawingml/2006/picture">
+                <pic:pic xmlns:pic="http://schemas.openxmlformats.org/drawingml/2006/picture">
+                  <pic:nvPicPr>
+                    <pic:cNvPr id="110856191" name="Resim 1" descr="metin, diyagram, plan, paralel içeren bir resim&#10;&#10;Açıklama otomatik olarak oluşturuldu"/>
+                    <pic:cNvPicPr/>
+                  </pic:nvPicPr>
+                  <pic:blipFill>
+                    <a:blip r:embed="rId17"/>
+                    <a:stretch>
+                      <a:fillRect/>
+                    </a:stretch>
+                  </pic:blipFill>
+                  <pic:spPr>
+                    <a:xfrm>
+                      <a:off x="0" y="0"/>
+                      <a:ext cx="2040168" cy="1893468"/>
+                    </a:xfrm>
+                    <a:prstGeom prst="rect">
+                      <a:avLst/>
+                    </a:prstGeom>
+                  </pic:spPr>
+                </pic:pic>
+              </a:graphicData>
+            </a:graphic>
+          </wp:inline>
+        </w:drawing>
+      </w:r>
+    </w:p>
+    <w:p>
+      <w:pPr>
+        <w:rPr>
+          <w:rFonts w:ascii="Times New Roman" w:hAnsi="Times New Roman" w:cs="Times New Roman"/>
+          <w:sz w:val="24"/>
+          <w:szCs w:val="24"/>
+        </w:rPr>
+      </w:pPr>
+    </w:p>
+    <w:p>
+      <w:pPr>
+        <w:rPr>
+          <w:rFonts w:ascii="Times New Roman" w:hAnsi="Times New Roman" w:cs="Times New Roman"/>
+          <w:sz w:val="24"/>
+          <w:szCs w:val="24"/>
+        </w:rPr>
+      </w:pPr>
+    </w:p>
+    <w:p>
+      <w:pPr>
+        <w:rPr>
+          <w:rFonts w:ascii="Times New Roman" w:hAnsi="Times New Roman" w:cs="Times New Roman"/>
+          <w:sz w:val="24"/>
+          <w:szCs w:val="24"/>
+        </w:rPr>
+      </w:pPr>
+    </w:p>
+    <w:p>
+      <w:pPr>
         <w:rPr>
           <w:rFonts w:ascii="Times New Roman" w:hAnsi="Times New Roman" w:cs="Times New Roman"/>
           <w:sz w:val="24"/>

</xml_diff>

<commit_message>
Memento, Observer, State and Strategy Patterns added
</commit_message>
<xml_diff>
--- a/Design_Pattern_Anlatım.docx
+++ b/Design_Pattern_Anlatım.docx
@@ -2276,9 +2276,9 @@
           <w:szCs w:val="24"/>
         </w:rPr>
         <w:drawing>
-          <wp:inline distT="0" distB="0" distL="0" distR="0" wp14:anchorId="0E52E20D" wp14:editId="1B20A7EB">
-            <wp:extent cx="2210463" cy="2281407"/>
-            <wp:effectExtent l="0" t="0" r="0" b="5080"/>
+          <wp:inline distT="0" distB="0" distL="0" distR="0" wp14:anchorId="0E52E20D" wp14:editId="79A7669A">
+            <wp:extent cx="1714500" cy="1769526"/>
+            <wp:effectExtent l="0" t="0" r="0" b="2540"/>
             <wp:docPr id="2115097341" name="Resim 1" descr="metin, makbuz, diyagram, paralel içeren bir resim&#10;&#10;Açıklama otomatik olarak oluşturuldu"/>
             <wp:cNvGraphicFramePr>
               <a:graphicFrameLocks xmlns:a="http://schemas.openxmlformats.org/drawingml/2006/main" noChangeAspect="1"/>
@@ -2299,7 +2299,7 @@
                   <pic:spPr>
                     <a:xfrm>
                       <a:off x="0" y="0"/>
-                      <a:ext cx="2214549" cy="2285624"/>
+                      <a:ext cx="1722212" cy="1777486"/>
                     </a:xfrm>
                     <a:prstGeom prst="rect">
                       <a:avLst/>
@@ -2380,13 +2380,14 @@
       <w:r>
         <w:rPr>
           <w:rFonts w:ascii="Times New Roman" w:hAnsi="Times New Roman" w:cs="Times New Roman"/>
+          <w:noProof/>
           <w:sz w:val="24"/>
           <w:szCs w:val="24"/>
         </w:rPr>
         <w:drawing>
-          <wp:inline distT="0" distB="0" distL="0" distR="0" wp14:anchorId="6602D6CA" wp14:editId="09A12C97">
-            <wp:extent cx="2241550" cy="1791253"/>
-            <wp:effectExtent l="0" t="0" r="6350" b="0"/>
+          <wp:inline distT="0" distB="0" distL="0" distR="0" wp14:anchorId="6602D6CA" wp14:editId="28AFFBEA">
+            <wp:extent cx="1987550" cy="1588278"/>
+            <wp:effectExtent l="0" t="0" r="0" b="0"/>
             <wp:docPr id="448040711" name="Resim 1"/>
             <wp:cNvGraphicFramePr>
               <a:graphicFrameLocks xmlns:a="http://schemas.openxmlformats.org/drawingml/2006/main" noChangeAspect="1"/>
@@ -2407,7 +2408,7 @@
                   <pic:spPr>
                     <a:xfrm>
                       <a:off x="0" y="0"/>
-                      <a:ext cx="2248257" cy="1796613"/>
+                      <a:ext cx="1996180" cy="1595175"/>
                     </a:xfrm>
                     <a:prstGeom prst="rect">
                       <a:avLst/>
@@ -2437,6 +2438,399 @@
           <w:szCs w:val="24"/>
         </w:rPr>
       </w:pPr>
+      <w:proofErr w:type="spellStart"/>
+      <w:r>
+        <w:rPr>
+          <w:rFonts w:ascii="Times New Roman" w:hAnsi="Times New Roman" w:cs="Times New Roman"/>
+          <w:b/>
+          <w:bCs/>
+          <w:sz w:val="24"/>
+          <w:szCs w:val="24"/>
+        </w:rPr>
+        <w:t>Memento</w:t>
+      </w:r>
+      <w:proofErr w:type="spellEnd"/>
+      <w:r>
+        <w:rPr>
+          <w:rFonts w:ascii="Times New Roman" w:hAnsi="Times New Roman" w:cs="Times New Roman"/>
+          <w:b/>
+          <w:bCs/>
+          <w:sz w:val="24"/>
+          <w:szCs w:val="24"/>
+        </w:rPr>
+        <w:t xml:space="preserve">: </w:t>
+      </w:r>
+      <w:r>
+        <w:rPr>
+          <w:rFonts w:ascii="Times New Roman" w:hAnsi="Times New Roman" w:cs="Times New Roman"/>
+          <w:sz w:val="24"/>
+          <w:szCs w:val="24"/>
+        </w:rPr>
+        <w:t xml:space="preserve">Bu </w:t>
+      </w:r>
+      <w:proofErr w:type="spellStart"/>
+      <w:r>
+        <w:rPr>
+          <w:rFonts w:ascii="Times New Roman" w:hAnsi="Times New Roman" w:cs="Times New Roman"/>
+          <w:sz w:val="24"/>
+          <w:szCs w:val="24"/>
+        </w:rPr>
+        <w:t>pattern</w:t>
+      </w:r>
+      <w:proofErr w:type="spellEnd"/>
+      <w:r>
+        <w:rPr>
+          <w:rFonts w:ascii="Times New Roman" w:hAnsi="Times New Roman" w:cs="Times New Roman"/>
+          <w:sz w:val="24"/>
+          <w:szCs w:val="24"/>
+        </w:rPr>
+        <w:t xml:space="preserve"> bir nesnenin bilgilerinin ayrıntılarını açığa çıkarmadan önceki durumunu kaydetmemize ve istediğimiz zaman geri almamıza yarar.</w:t>
+      </w:r>
+    </w:p>
+    <w:p>
+      <w:pPr>
+        <w:rPr>
+          <w:rFonts w:ascii="Times New Roman" w:hAnsi="Times New Roman" w:cs="Times New Roman"/>
+          <w:sz w:val="24"/>
+          <w:szCs w:val="24"/>
+        </w:rPr>
+      </w:pPr>
+      <w:r>
+        <w:rPr>
+          <w:rFonts w:ascii="Times New Roman" w:hAnsi="Times New Roman" w:cs="Times New Roman"/>
+          <w:noProof/>
+          <w:sz w:val="24"/>
+          <w:szCs w:val="24"/>
+        </w:rPr>
+        <w:drawing>
+          <wp:inline distT="0" distB="0" distL="0" distR="0" wp14:anchorId="3F18AD32" wp14:editId="47039469">
+            <wp:extent cx="3067050" cy="857275"/>
+            <wp:effectExtent l="0" t="0" r="0" b="0"/>
+            <wp:docPr id="87771464" name="Resim 1"/>
+            <wp:cNvGraphicFramePr>
+              <a:graphicFrameLocks xmlns:a="http://schemas.openxmlformats.org/drawingml/2006/main" noChangeAspect="1"/>
+            </wp:cNvGraphicFramePr>
+            <a:graphic xmlns:a="http://schemas.openxmlformats.org/drawingml/2006/main">
+              <a:graphicData uri="http://schemas.openxmlformats.org/drawingml/2006/picture">
+                <pic:pic xmlns:pic="http://schemas.openxmlformats.org/drawingml/2006/picture">
+                  <pic:nvPicPr>
+                    <pic:cNvPr id="87771464" name=""/>
+                    <pic:cNvPicPr/>
+                  </pic:nvPicPr>
+                  <pic:blipFill>
+                    <a:blip r:embed="rId20"/>
+                    <a:stretch>
+                      <a:fillRect/>
+                    </a:stretch>
+                  </pic:blipFill>
+                  <pic:spPr>
+                    <a:xfrm>
+                      <a:off x="0" y="0"/>
+                      <a:ext cx="3079440" cy="860738"/>
+                    </a:xfrm>
+                    <a:prstGeom prst="rect">
+                      <a:avLst/>
+                    </a:prstGeom>
+                  </pic:spPr>
+                </pic:pic>
+              </a:graphicData>
+            </a:graphic>
+          </wp:inline>
+        </w:drawing>
+      </w:r>
+    </w:p>
+    <w:p>
+      <w:pPr>
+        <w:rPr>
+          <w:rFonts w:ascii="Times New Roman" w:hAnsi="Times New Roman" w:cs="Times New Roman"/>
+          <w:sz w:val="24"/>
+          <w:szCs w:val="24"/>
+        </w:rPr>
+      </w:pPr>
+      <w:proofErr w:type="spellStart"/>
+      <w:r>
+        <w:rPr>
+          <w:rFonts w:ascii="Times New Roman" w:hAnsi="Times New Roman" w:cs="Times New Roman"/>
+          <w:b/>
+          <w:bCs/>
+          <w:sz w:val="24"/>
+          <w:szCs w:val="24"/>
+        </w:rPr>
+        <w:t>Observer</w:t>
+      </w:r>
+      <w:proofErr w:type="spellEnd"/>
+      <w:r>
+        <w:rPr>
+          <w:rFonts w:ascii="Times New Roman" w:hAnsi="Times New Roman" w:cs="Times New Roman"/>
+          <w:b/>
+          <w:bCs/>
+          <w:sz w:val="24"/>
+          <w:szCs w:val="24"/>
+        </w:rPr>
+        <w:t xml:space="preserve">: </w:t>
+      </w:r>
+      <w:r>
+        <w:rPr>
+          <w:rFonts w:ascii="Times New Roman" w:hAnsi="Times New Roman" w:cs="Times New Roman"/>
+          <w:sz w:val="24"/>
+          <w:szCs w:val="24"/>
+        </w:rPr>
+        <w:t xml:space="preserve">Bu </w:t>
+      </w:r>
+      <w:proofErr w:type="spellStart"/>
+      <w:r>
+        <w:rPr>
+          <w:rFonts w:ascii="Times New Roman" w:hAnsi="Times New Roman" w:cs="Times New Roman"/>
+          <w:sz w:val="24"/>
+          <w:szCs w:val="24"/>
+        </w:rPr>
+        <w:t>pattern</w:t>
+      </w:r>
+      <w:proofErr w:type="spellEnd"/>
+      <w:r>
+        <w:rPr>
+          <w:rFonts w:ascii="Times New Roman" w:hAnsi="Times New Roman" w:cs="Times New Roman"/>
+          <w:sz w:val="24"/>
+          <w:szCs w:val="24"/>
+        </w:rPr>
+        <w:t xml:space="preserve"> nesnelerin gözlemlediği bir nesnenin başına gelen herhangi bir olayda gözlemleyen nesneleri bilgilendiren bir abonelik mekanizması.</w:t>
+      </w:r>
+    </w:p>
+    <w:p>
+      <w:pPr>
+        <w:rPr>
+          <w:rFonts w:ascii="Times New Roman" w:hAnsi="Times New Roman" w:cs="Times New Roman"/>
+          <w:sz w:val="24"/>
+          <w:szCs w:val="24"/>
+        </w:rPr>
+      </w:pPr>
+      <w:r>
+        <w:rPr>
+          <w:rFonts w:ascii="Times New Roman" w:hAnsi="Times New Roman" w:cs="Times New Roman"/>
+          <w:noProof/>
+          <w:sz w:val="24"/>
+          <w:szCs w:val="24"/>
+        </w:rPr>
+        <w:drawing>
+          <wp:inline distT="0" distB="0" distL="0" distR="0" wp14:anchorId="79D72D4A" wp14:editId="3A231158">
+            <wp:extent cx="2059716" cy="1549400"/>
+            <wp:effectExtent l="0" t="0" r="0" b="0"/>
+            <wp:docPr id="1472615453" name="Resim 1"/>
+            <wp:cNvGraphicFramePr>
+              <a:graphicFrameLocks xmlns:a="http://schemas.openxmlformats.org/drawingml/2006/main" noChangeAspect="1"/>
+            </wp:cNvGraphicFramePr>
+            <a:graphic xmlns:a="http://schemas.openxmlformats.org/drawingml/2006/main">
+              <a:graphicData uri="http://schemas.openxmlformats.org/drawingml/2006/picture">
+                <pic:pic xmlns:pic="http://schemas.openxmlformats.org/drawingml/2006/picture">
+                  <pic:nvPicPr>
+                    <pic:cNvPr id="1472615453" name=""/>
+                    <pic:cNvPicPr/>
+                  </pic:nvPicPr>
+                  <pic:blipFill>
+                    <a:blip r:embed="rId21"/>
+                    <a:stretch>
+                      <a:fillRect/>
+                    </a:stretch>
+                  </pic:blipFill>
+                  <pic:spPr>
+                    <a:xfrm>
+                      <a:off x="0" y="0"/>
+                      <a:ext cx="2082150" cy="1566276"/>
+                    </a:xfrm>
+                    <a:prstGeom prst="rect">
+                      <a:avLst/>
+                    </a:prstGeom>
+                  </pic:spPr>
+                </pic:pic>
+              </a:graphicData>
+            </a:graphic>
+          </wp:inline>
+        </w:drawing>
+      </w:r>
+    </w:p>
+    <w:p>
+      <w:pPr>
+        <w:rPr>
+          <w:rFonts w:ascii="Times New Roman" w:hAnsi="Times New Roman" w:cs="Times New Roman"/>
+          <w:sz w:val="24"/>
+          <w:szCs w:val="24"/>
+        </w:rPr>
+      </w:pPr>
+    </w:p>
+    <w:p>
+      <w:pPr>
+        <w:rPr>
+          <w:rFonts w:ascii="Times New Roman" w:hAnsi="Times New Roman" w:cs="Times New Roman"/>
+          <w:sz w:val="24"/>
+          <w:szCs w:val="24"/>
+        </w:rPr>
+      </w:pPr>
+      <w:proofErr w:type="spellStart"/>
+      <w:r>
+        <w:rPr>
+          <w:rFonts w:ascii="Times New Roman" w:hAnsi="Times New Roman" w:cs="Times New Roman"/>
+          <w:b/>
+          <w:bCs/>
+          <w:sz w:val="24"/>
+          <w:szCs w:val="24"/>
+        </w:rPr>
+        <w:lastRenderedPageBreak/>
+        <w:t>State</w:t>
+      </w:r>
+      <w:proofErr w:type="spellEnd"/>
+      <w:r>
+        <w:rPr>
+          <w:rFonts w:ascii="Times New Roman" w:hAnsi="Times New Roman" w:cs="Times New Roman"/>
+          <w:b/>
+          <w:bCs/>
+          <w:sz w:val="24"/>
+          <w:szCs w:val="24"/>
+        </w:rPr>
+        <w:t xml:space="preserve">: </w:t>
+      </w:r>
+      <w:r>
+        <w:rPr>
+          <w:rFonts w:ascii="Times New Roman" w:hAnsi="Times New Roman" w:cs="Times New Roman"/>
+          <w:sz w:val="24"/>
+          <w:szCs w:val="24"/>
+        </w:rPr>
+        <w:t xml:space="preserve">Bu </w:t>
+      </w:r>
+      <w:proofErr w:type="spellStart"/>
+      <w:r>
+        <w:rPr>
+          <w:rFonts w:ascii="Times New Roman" w:hAnsi="Times New Roman" w:cs="Times New Roman"/>
+          <w:sz w:val="24"/>
+          <w:szCs w:val="24"/>
+        </w:rPr>
+        <w:t>pattern</w:t>
+      </w:r>
+      <w:proofErr w:type="spellEnd"/>
+      <w:r>
+        <w:rPr>
+          <w:rFonts w:ascii="Times New Roman" w:hAnsi="Times New Roman" w:cs="Times New Roman"/>
+          <w:sz w:val="24"/>
+          <w:szCs w:val="24"/>
+        </w:rPr>
+        <w:t xml:space="preserve"> bir nesnenin iç durumu değiştiği zaman davranışının da değişmesine izin veren paterndir. </w:t>
+      </w:r>
+    </w:p>
+    <w:p>
+      <w:pPr>
+        <w:rPr>
+          <w:rFonts w:ascii="Times New Roman" w:hAnsi="Times New Roman" w:cs="Times New Roman"/>
+          <w:sz w:val="24"/>
+          <w:szCs w:val="24"/>
+        </w:rPr>
+      </w:pPr>
+      <w:r>
+        <w:rPr>
+          <w:rFonts w:ascii="Times New Roman" w:hAnsi="Times New Roman" w:cs="Times New Roman"/>
+          <w:sz w:val="24"/>
+          <w:szCs w:val="24"/>
+        </w:rPr>
+        <w:drawing>
+          <wp:inline distT="0" distB="0" distL="0" distR="0" wp14:anchorId="194FB9E6" wp14:editId="515A6126">
+            <wp:extent cx="2425148" cy="1477689"/>
+            <wp:effectExtent l="0" t="0" r="0" b="8255"/>
+            <wp:docPr id="1135497927" name="Resim 1"/>
+            <wp:cNvGraphicFramePr>
+              <a:graphicFrameLocks xmlns:a="http://schemas.openxmlformats.org/drawingml/2006/main" noChangeAspect="1"/>
+            </wp:cNvGraphicFramePr>
+            <a:graphic xmlns:a="http://schemas.openxmlformats.org/drawingml/2006/main">
+              <a:graphicData uri="http://schemas.openxmlformats.org/drawingml/2006/picture">
+                <pic:pic xmlns:pic="http://schemas.openxmlformats.org/drawingml/2006/picture">
+                  <pic:nvPicPr>
+                    <pic:cNvPr id="1135497927" name=""/>
+                    <pic:cNvPicPr/>
+                  </pic:nvPicPr>
+                  <pic:blipFill>
+                    <a:blip r:embed="rId22"/>
+                    <a:stretch>
+                      <a:fillRect/>
+                    </a:stretch>
+                  </pic:blipFill>
+                  <pic:spPr>
+                    <a:xfrm>
+                      <a:off x="0" y="0"/>
+                      <a:ext cx="2427256" cy="1478973"/>
+                    </a:xfrm>
+                    <a:prstGeom prst="rect">
+                      <a:avLst/>
+                    </a:prstGeom>
+                  </pic:spPr>
+                </pic:pic>
+              </a:graphicData>
+            </a:graphic>
+          </wp:inline>
+        </w:drawing>
+      </w:r>
+    </w:p>
+    <w:p>
+      <w:pPr>
+        <w:rPr>
+          <w:rFonts w:ascii="Times New Roman" w:hAnsi="Times New Roman" w:cs="Times New Roman"/>
+          <w:sz w:val="24"/>
+          <w:szCs w:val="24"/>
+        </w:rPr>
+      </w:pPr>
+    </w:p>
+    <w:p>
+      <w:pPr>
+        <w:rPr>
+          <w:rFonts w:ascii="Times New Roman" w:hAnsi="Times New Roman" w:cs="Times New Roman"/>
+          <w:sz w:val="24"/>
+          <w:szCs w:val="24"/>
+        </w:rPr>
+      </w:pPr>
+      <w:proofErr w:type="spellStart"/>
+      <w:r>
+        <w:rPr>
+          <w:rFonts w:ascii="Times New Roman" w:hAnsi="Times New Roman" w:cs="Times New Roman"/>
+          <w:b/>
+          <w:bCs/>
+          <w:sz w:val="24"/>
+          <w:szCs w:val="24"/>
+        </w:rPr>
+        <w:t>Strategy</w:t>
+      </w:r>
+      <w:proofErr w:type="spellEnd"/>
+      <w:r>
+        <w:rPr>
+          <w:rFonts w:ascii="Times New Roman" w:hAnsi="Times New Roman" w:cs="Times New Roman"/>
+          <w:b/>
+          <w:bCs/>
+          <w:sz w:val="24"/>
+          <w:szCs w:val="24"/>
+        </w:rPr>
+        <w:t xml:space="preserve">: </w:t>
+      </w:r>
+      <w:r>
+        <w:rPr>
+          <w:rFonts w:ascii="Times New Roman" w:hAnsi="Times New Roman" w:cs="Times New Roman"/>
+          <w:sz w:val="24"/>
+          <w:szCs w:val="24"/>
+        </w:rPr>
+        <w:t xml:space="preserve">Bu </w:t>
+      </w:r>
+      <w:proofErr w:type="spellStart"/>
+      <w:r>
+        <w:rPr>
+          <w:rFonts w:ascii="Times New Roman" w:hAnsi="Times New Roman" w:cs="Times New Roman"/>
+          <w:sz w:val="24"/>
+          <w:szCs w:val="24"/>
+        </w:rPr>
+        <w:t>pattern</w:t>
+      </w:r>
+      <w:proofErr w:type="spellEnd"/>
+      <w:r>
+        <w:rPr>
+          <w:rFonts w:ascii="Times New Roman" w:hAnsi="Times New Roman" w:cs="Times New Roman"/>
+          <w:sz w:val="24"/>
+          <w:szCs w:val="24"/>
+        </w:rPr>
+        <w:t xml:space="preserve"> bir algoritma ailesi tanımlayıp her birinin ayrı sınıfta bulundurmamıza ve nesnelerin her birini birbiri yerine kullanabilmemizi sağlar. </w:t>
+      </w:r>
     </w:p>
     <w:p>
       <w:pPr>

</xml_diff>

<commit_message>
Template Method pattern added
</commit_message>
<xml_diff>
--- a/Design_Pattern_Anlatım.docx
+++ b/Design_Pattern_Anlatım.docx
@@ -2840,6 +2840,118 @@
           <w:szCs w:val="24"/>
         </w:rPr>
       </w:pPr>
+    </w:p>
+    <w:p>
+      <w:pPr>
+        <w:rPr>
+          <w:rFonts w:ascii="Times New Roman" w:hAnsi="Times New Roman" w:cs="Times New Roman"/>
+          <w:sz w:val="24"/>
+          <w:szCs w:val="24"/>
+        </w:rPr>
+      </w:pPr>
+      <w:proofErr w:type="spellStart"/>
+      <w:r>
+        <w:rPr>
+          <w:rFonts w:ascii="Times New Roman" w:hAnsi="Times New Roman" w:cs="Times New Roman"/>
+          <w:b/>
+          <w:bCs/>
+          <w:sz w:val="24"/>
+          <w:szCs w:val="24"/>
+        </w:rPr>
+        <w:t>Template</w:t>
+      </w:r>
+      <w:proofErr w:type="spellEnd"/>
+      <w:r>
+        <w:rPr>
+          <w:rFonts w:ascii="Times New Roman" w:hAnsi="Times New Roman" w:cs="Times New Roman"/>
+          <w:b/>
+          <w:bCs/>
+          <w:sz w:val="24"/>
+          <w:szCs w:val="24"/>
+        </w:rPr>
+        <w:t xml:space="preserve"> </w:t>
+      </w:r>
+      <w:proofErr w:type="spellStart"/>
+      <w:r>
+        <w:rPr>
+          <w:rFonts w:ascii="Times New Roman" w:hAnsi="Times New Roman" w:cs="Times New Roman"/>
+          <w:b/>
+          <w:bCs/>
+          <w:sz w:val="24"/>
+          <w:szCs w:val="24"/>
+        </w:rPr>
+        <w:t>Method</w:t>
+      </w:r>
+      <w:proofErr w:type="spellEnd"/>
+      <w:r>
+        <w:rPr>
+          <w:rFonts w:ascii="Times New Roman" w:hAnsi="Times New Roman" w:cs="Times New Roman"/>
+          <w:b/>
+          <w:bCs/>
+          <w:sz w:val="24"/>
+          <w:szCs w:val="24"/>
+        </w:rPr>
+        <w:t xml:space="preserve">: </w:t>
+      </w:r>
+      <w:r>
+        <w:rPr>
+          <w:rFonts w:ascii="Times New Roman" w:hAnsi="Times New Roman" w:cs="Times New Roman"/>
+          <w:sz w:val="24"/>
+          <w:szCs w:val="24"/>
+        </w:rPr>
+        <w:t>Bir algoritmanın iskeletini üst sınıfta tanımlayan ancak alt sınıfların algoritmanın yapısını bozmadan belirli adımlarda değişiklik yapmasına izin veren bir paterndir.</w:t>
+      </w:r>
+    </w:p>
+    <w:p>
+      <w:pPr>
+        <w:rPr>
+          <w:rFonts w:ascii="Times New Roman" w:hAnsi="Times New Roman" w:cs="Times New Roman"/>
+          <w:sz w:val="24"/>
+          <w:szCs w:val="24"/>
+        </w:rPr>
+      </w:pPr>
+      <w:r>
+        <w:rPr>
+          <w:rFonts w:ascii="Times New Roman" w:hAnsi="Times New Roman" w:cs="Times New Roman"/>
+          <w:sz w:val="24"/>
+          <w:szCs w:val="24"/>
+        </w:rPr>
+        <w:drawing>
+          <wp:inline distT="0" distB="0" distL="0" distR="0" wp14:anchorId="18884BC0" wp14:editId="20F5507A">
+            <wp:extent cx="2560320" cy="1873956"/>
+            <wp:effectExtent l="0" t="0" r="0" b="0"/>
+            <wp:docPr id="119425595" name="Resim 1"/>
+            <wp:cNvGraphicFramePr>
+              <a:graphicFrameLocks xmlns:a="http://schemas.openxmlformats.org/drawingml/2006/main" noChangeAspect="1"/>
+            </wp:cNvGraphicFramePr>
+            <a:graphic xmlns:a="http://schemas.openxmlformats.org/drawingml/2006/main">
+              <a:graphicData uri="http://schemas.openxmlformats.org/drawingml/2006/picture">
+                <pic:pic xmlns:pic="http://schemas.openxmlformats.org/drawingml/2006/picture">
+                  <pic:nvPicPr>
+                    <pic:cNvPr id="119425595" name=""/>
+                    <pic:cNvPicPr/>
+                  </pic:nvPicPr>
+                  <pic:blipFill>
+                    <a:blip r:embed="rId23"/>
+                    <a:stretch>
+                      <a:fillRect/>
+                    </a:stretch>
+                  </pic:blipFill>
+                  <pic:spPr>
+                    <a:xfrm>
+                      <a:off x="0" y="0"/>
+                      <a:ext cx="2565625" cy="1877839"/>
+                    </a:xfrm>
+                    <a:prstGeom prst="rect">
+                      <a:avLst/>
+                    </a:prstGeom>
+                  </pic:spPr>
+                </pic:pic>
+              </a:graphicData>
+            </a:graphic>
+          </wp:inline>
+        </w:drawing>
+      </w:r>
     </w:p>
     <w:p>
       <w:pPr>

</xml_diff>